<commit_message>
Update Group 3 - Page project proposal.docx
</commit_message>
<xml_diff>
--- a/Group 3 - Page project proposal.docx
+++ b/Group 3 - Page project proposal.docx
@@ -9,8 +9,6 @@
           <w:bCs/>
         </w:rPr>
       </w:pPr>
-      <w:bookmarkStart w:id="0" w:name="_GoBack"/>
-      <w:bookmarkEnd w:id="0"/>
       <w:r>
         <w:rPr>
           <w:b/>
@@ -75,8 +73,16 @@
         <w:rPr>
           <w:lang w:val="es-US"/>
         </w:rPr>
-        <w:t>Luis Olguin</w:t>
-      </w:r>
+        <w:t xml:space="preserve">Luis </w:t>
+      </w:r>
+      <w:proofErr w:type="spellStart"/>
+      <w:r>
+        <w:rPr>
+          <w:lang w:val="es-US"/>
+        </w:rPr>
+        <w:t>Olguin</w:t>
+      </w:r>
+      <w:proofErr w:type="spellEnd"/>
     </w:p>
     <w:p>
       <w:pPr>
@@ -164,8 +170,13 @@
       <w:r>
         <w:t xml:space="preserve">location, # of countries, </w:t>
       </w:r>
-      <w:r>
-        <w:t>etc)</w:t>
+      <w:proofErr w:type="spellStart"/>
+      <w:r>
+        <w:t>etc</w:t>
+      </w:r>
+      <w:proofErr w:type="spellEnd"/>
+      <w:r>
+        <w:t>)</w:t>
       </w:r>
     </w:p>
     <w:p>
@@ -327,8 +338,13 @@
           <w:numId w:val="2"/>
         </w:numPr>
       </w:pPr>
-      <w:r>
-        <w:t xml:space="preserve">WHO: </w:t>
+      <w:proofErr w:type="gramStart"/>
+      <w:r>
+        <w:t>WHO:</w:t>
+      </w:r>
+      <w:proofErr w:type="gramEnd"/>
+      <w:r>
+        <w:t xml:space="preserve"> </w:t>
       </w:r>
       <w:hyperlink r:id="rId10" w:history="1">
         <w:r>
@@ -495,11 +511,9 @@
         <w:t>Check consistency of data to be used and results</w:t>
       </w:r>
     </w:p>
-    <w:p/>
-    <w:p>
-      <w:r>
-        <w:t xml:space="preserve">Person in charge of repository: </w:t>
-      </w:r>
+    <w:p>
+      <w:bookmarkStart w:id="0" w:name="_GoBack"/>
+      <w:bookmarkEnd w:id="0"/>
     </w:p>
     <w:sectPr>
       <w:pgSz w:w="12240" w:h="15840"/>

</xml_diff>